<commit_message>
Add titles for Nischal Nadhamuni, Tyler Finkelstein
</commit_message>
<xml_diff>
--- a/Program_v6_2016-10-27.docx
+++ b/Program_v6_2016-10-27.docx
@@ -107,8 +107,6 @@
           <w:color w:val="A6A6A6" w:themeColor="background1" w:themeShade="A6"/>
         </w:rPr>
       </w:pPr>
-      <w:bookmarkStart w:id="0" w:name="_GoBack"/>
-      <w:bookmarkEnd w:id="0"/>
     </w:p>
     <w:p>
       <w:pPr>
@@ -13362,7 +13360,7 @@
                 <w:szCs w:val="20"/>
                 <w:shd w:val="clear" w:color="auto" w:fill="FFFFFF"/>
               </w:rPr>
-              <w:t>(no title)</w:t>
+              <w:t>The Monty Hall Problem</w:t>
             </w:r>
           </w:p>
         </w:tc>
@@ -13388,15 +13386,7 @@
                 <w:sz w:val="20"/>
                 <w:szCs w:val="20"/>
               </w:rPr>
-              <w:t>Samantha Fierro</w:t>
-            </w:r>
-            <w:r>
-              <w:rPr>
-                <w:rFonts w:ascii="Effra Light" w:hAnsi="Effra Light" w:cs="Times New Roman"/>
-                <w:sz w:val="20"/>
-                <w:szCs w:val="20"/>
-              </w:rPr>
-              <w:t xml:space="preserve"> </w:t>
+              <w:t>Cavin Mozarmi</w:t>
             </w:r>
             <w:r>
               <w:rPr>
@@ -13405,7 +13395,7 @@
                 <w:sz w:val="20"/>
                 <w:szCs w:val="20"/>
               </w:rPr>
-              <w:t>0</w:t>
+              <w:t xml:space="preserve">0 </w:t>
             </w:r>
             <w:r>
               <w:rPr>
@@ -13453,7 +13443,6 @@
           </w:tcPr>
           <w:p>
             <w:pPr>
-              <w:ind w:left="720" w:hanging="720"/>
               <w:rPr>
                 <w:rFonts w:ascii="Times" w:hAnsi="Times" w:cs="Times New Roman"/>
                 <w:sz w:val="20"/>
@@ -13468,104 +13457,7 @@
                 <w:szCs w:val="20"/>
                 <w:shd w:val="clear" w:color="auto" w:fill="FFFFFF"/>
               </w:rPr>
-              <w:t>The Monty Hall Problem</w:t>
-            </w:r>
-          </w:p>
-        </w:tc>
-        <w:tc>
-          <w:tcPr>
-            <w:tcW w:w="2790" w:type="dxa"/>
-            <w:gridSpan w:val="2"/>
-          </w:tcPr>
-          <w:p>
-            <w:pPr>
-              <w:ind w:left="720" w:hanging="720"/>
-              <w:jc w:val="right"/>
-              <w:rPr>
-                <w:rFonts w:ascii="Effra Light" w:hAnsi="Effra Light" w:cs="Times New Roman"/>
-                <w:color w:val="A6A6A6" w:themeColor="background1" w:themeShade="A6"/>
-                <w:sz w:val="20"/>
-                <w:szCs w:val="20"/>
-              </w:rPr>
-            </w:pPr>
-            <w:r>
-              <w:rPr>
-                <w:rFonts w:ascii="Effra Light" w:hAnsi="Effra Light" w:cs="Times New Roman"/>
-                <w:sz w:val="20"/>
-                <w:szCs w:val="20"/>
-              </w:rPr>
-              <w:t>Cavin Mozarmi</w:t>
-            </w:r>
-            <w:r>
-              <w:rPr>
-                <w:rFonts w:ascii="Effra Light" w:hAnsi="Effra Light" w:cs="Times New Roman"/>
-                <w:color w:val="FFFFFF" w:themeColor="background1"/>
-                <w:sz w:val="20"/>
-                <w:szCs w:val="20"/>
-              </w:rPr>
-              <w:t xml:space="preserve">0 </w:t>
-            </w:r>
-            <w:r>
-              <w:rPr>
-                <w:rFonts w:ascii="Effra Light" w:hAnsi="Effra Light" w:cs="Times New Roman"/>
-                <w:color w:val="A6A6A6" w:themeColor="background1" w:themeShade="A6"/>
-                <w:sz w:val="20"/>
-                <w:szCs w:val="20"/>
-              </w:rPr>
-              <w:t>1</w:t>
-            </w:r>
-            <w:r>
-              <w:rPr>
-                <w:rFonts w:ascii="Effra Light" w:hAnsi="Effra Light" w:cs="Times New Roman"/>
-                <w:color w:val="A6A6A6" w:themeColor="background1" w:themeShade="A6"/>
-                <w:sz w:val="20"/>
-                <w:szCs w:val="20"/>
-              </w:rPr>
-              <w:t>4</w:t>
-            </w:r>
-            <w:r>
-              <w:rPr>
-                <w:rFonts w:ascii="Effra Light" w:hAnsi="Effra Light" w:cs="Times New Roman"/>
-                <w:sz w:val="20"/>
-                <w:szCs w:val="20"/>
-              </w:rPr>
-              <w:t xml:space="preserve">   </w:t>
-            </w:r>
-            <w:r>
-              <w:rPr>
-                <w:rFonts w:ascii="Effra Light" w:hAnsi="Effra Light" w:cs="Times New Roman"/>
-                <w:color w:val="FFFFFF" w:themeColor="background1"/>
-                <w:sz w:val="20"/>
-                <w:szCs w:val="20"/>
-              </w:rPr>
-              <w:t>*</w:t>
-            </w:r>
-          </w:p>
-        </w:tc>
-      </w:tr>
-      <w:tr>
-        <w:tc>
-          <w:tcPr>
-            <w:tcW w:w="6048" w:type="dxa"/>
-            <w:gridSpan w:val="2"/>
-          </w:tcPr>
-          <w:p>
-            <w:pPr>
-              <w:rPr>
-                <w:rFonts w:ascii="Times" w:hAnsi="Times" w:cs="Times New Roman"/>
-                <w:sz w:val="20"/>
-                <w:szCs w:val="20"/>
-              </w:rPr>
-            </w:pPr>
-            <w:r>
-              <w:rPr>
-                <w:rFonts w:ascii="Arial" w:hAnsi="Arial" w:cs="Arial"/>
-                <w:color w:val="000000"/>
-                <w:sz w:val="20"/>
-                <w:szCs w:val="20"/>
-                <w:shd w:val="clear" w:color="auto" w:fill="FFFFFF"/>
-              </w:rPr>
-              <w:t>(no title)</w:t>
+              <w:t>Preventing an invasion with Neural Networks</w:t>
             </w:r>
           </w:p>
         </w:tc>
@@ -20216,8 +20108,10 @@
                 <w:szCs w:val="20"/>
                 <w:shd w:val="clear" w:color="auto" w:fill="FFFFFF"/>
               </w:rPr>
-              <w:t>(no title)</w:t>
-            </w:r>
+              <w:t>Analyzing Social Networks Through Centrality Measures</w:t>
+            </w:r>
+            <w:bookmarkStart w:id="0" w:name="_GoBack"/>
+            <w:bookmarkEnd w:id="0"/>
           </w:p>
         </w:tc>
         <w:tc>
@@ -24669,7 +24563,7 @@
         <w:sz w:val="28"/>
         <w:szCs w:val="28"/>
       </w:rPr>
-      <w:t>1</w:t>
+      <w:t>6</w:t>
     </w:r>
     <w:r>
       <w:rPr>
@@ -24937,7 +24831,6 @@
   <w:style w:type="character" w:default="1" w:styleId="DefaultParagraphFont">
     <w:name w:val="Default Paragraph Font"/>
     <w:uiPriority w:val="1"/>
-    <w:semiHidden/>
     <w:unhideWhenUsed/>
   </w:style>
   <w:style w:type="table" w:default="1" w:styleId="TableNormal">
@@ -25239,7 +25132,6 @@
   <w:style w:type="character" w:default="1" w:styleId="DefaultParagraphFont">
     <w:name w:val="Default Paragraph Font"/>
     <w:uiPriority w:val="1"/>
-    <w:semiHidden/>
     <w:unhideWhenUsed/>
   </w:style>
   <w:style w:type="table" w:default="1" w:styleId="TableNormal">
@@ -25707,7 +25599,7 @@
 </file>
 
 <file path=customXml/itemProps1.xml><?xml version="1.0" encoding="utf-8"?>
-<ds:datastoreItem xmlns:ds="http://schemas.openxmlformats.org/officeDocument/2006/customXml" ds:itemID="{2421216F-70EC-094A-A357-5E898E368FCB}">
+<ds:datastoreItem xmlns:ds="http://schemas.openxmlformats.org/officeDocument/2006/customXml" ds:itemID="{E2F6FE36-0730-6C44-B0EE-E2ECEA6071A7}">
   <ds:schemaRefs>
     <ds:schemaRef ds:uri="http://schemas.openxmlformats.org/officeDocument/2006/bibliography"/>
   </ds:schemaRefs>

</xml_diff>

<commit_message>
Add titles up to 10/27/2016 10:55:59
</commit_message>
<xml_diff>
--- a/Program_v6_2016-10-27.docx
+++ b/Program_v6_2016-10-27.docx
@@ -4941,7 +4941,8 @@
         <w:gridCol w:w="180"/>
         <w:gridCol w:w="360"/>
         <w:gridCol w:w="180"/>
-        <w:gridCol w:w="450"/>
+        <w:gridCol w:w="270"/>
+        <w:gridCol w:w="180"/>
         <w:gridCol w:w="90"/>
         <w:gridCol w:w="180"/>
         <w:gridCol w:w="90"/>
@@ -4988,7 +4989,7 @@
         <w:tc>
           <w:tcPr>
             <w:tcW w:w="3690" w:type="dxa"/>
-            <w:gridSpan w:val="8"/>
+            <w:gridSpan w:val="9"/>
           </w:tcPr>
           <w:p>
             <w:pPr>
@@ -5071,7 +5072,7 @@
         <w:tc>
           <w:tcPr>
             <w:tcW w:w="2970" w:type="dxa"/>
-            <w:gridSpan w:val="5"/>
+            <w:gridSpan w:val="6"/>
           </w:tcPr>
           <w:p>
             <w:pPr>
@@ -5132,6 +5133,100 @@
       <w:tr>
         <w:tc>
           <w:tcPr>
+            <w:tcW w:w="6138" w:type="dxa"/>
+            <w:gridSpan w:val="6"/>
+          </w:tcPr>
+          <w:p>
+            <w:pPr>
+              <w:ind w:left="720" w:hanging="720"/>
+              <w:rPr>
+                <w:rFonts w:ascii="Times" w:hAnsi="Times" w:cs="Times New Roman"/>
+                <w:sz w:val="20"/>
+                <w:szCs w:val="20"/>
+              </w:rPr>
+            </w:pPr>
+            <w:r>
+              <w:rPr>
+                <w:rFonts w:ascii="Arial" w:hAnsi="Arial" w:cs="Arial"/>
+                <w:sz w:val="20"/>
+                <w:szCs w:val="20"/>
+              </w:rPr>
+              <w:t>How to be the World’s Laziest Programmer</w:t>
+            </w:r>
+            <w:r>
+              <w:rPr>
+                <w:rFonts w:ascii="Arial" w:hAnsi="Arial" w:cs="Arial"/>
+                <w:sz w:val="20"/>
+                <w:szCs w:val="20"/>
+              </w:rPr>
+              <w:t xml:space="preserve"> with Amb and Require</w:t>
+            </w:r>
+          </w:p>
+        </w:tc>
+        <w:tc>
+          <w:tcPr>
+            <w:tcW w:w="2700" w:type="dxa"/>
+            <w:gridSpan w:val="5"/>
+          </w:tcPr>
+          <w:p>
+            <w:pPr>
+              <w:ind w:left="720" w:hanging="720"/>
+              <w:jc w:val="right"/>
+              <w:rPr>
+                <w:rFonts w:ascii="Effra Light" w:hAnsi="Effra Light" w:cs="Times New Roman"/>
+                <w:color w:val="A6A6A6" w:themeColor="background1" w:themeShade="A6"/>
+                <w:sz w:val="20"/>
+                <w:szCs w:val="20"/>
+              </w:rPr>
+            </w:pPr>
+            <w:r>
+              <w:rPr>
+                <w:rFonts w:ascii="Effra Light" w:hAnsi="Effra Light" w:cs="Times New Roman"/>
+                <w:sz w:val="20"/>
+                <w:szCs w:val="20"/>
+              </w:rPr>
+              <w:t>Geoffrey Gilmore</w:t>
+            </w:r>
+            <w:r>
+              <w:rPr>
+                <w:rFonts w:ascii="Effra Light" w:hAnsi="Effra Light" w:cs="Times New Roman"/>
+                <w:sz w:val="20"/>
+                <w:szCs w:val="20"/>
+              </w:rPr>
+              <w:t xml:space="preserve">    </w:t>
+            </w:r>
+            <w:r>
+              <w:rPr>
+                <w:rFonts w:ascii="Effra Light" w:hAnsi="Effra Light" w:cs="Times New Roman"/>
+                <w:color w:val="A6A6A6" w:themeColor="background1" w:themeShade="A6"/>
+                <w:sz w:val="20"/>
+                <w:szCs w:val="20"/>
+              </w:rPr>
+              <w:t>10</w:t>
+            </w:r>
+            <w:r>
+              <w:rPr>
+                <w:rFonts w:ascii="Effra Light" w:hAnsi="Effra Light" w:cs="Times New Roman"/>
+                <w:sz w:val="20"/>
+                <w:szCs w:val="20"/>
+              </w:rPr>
+              <w:t xml:space="preserve">   </w:t>
+            </w:r>
+            <w:r>
+              <w:rPr>
+                <w:rFonts w:ascii="Effra Light" w:hAnsi="Effra Light" w:cs="Times New Roman"/>
+                <w:color w:val="FFFFFF" w:themeColor="background1"/>
+                <w:sz w:val="20"/>
+                <w:szCs w:val="20"/>
+              </w:rPr>
+              <w:t>*</w:t>
+            </w:r>
+          </w:p>
+        </w:tc>
+      </w:tr>
+      <w:tr>
+        <w:tc>
+          <w:tcPr>
             <w:tcW w:w="5868" w:type="dxa"/>
             <w:gridSpan w:val="5"/>
           </w:tcPr>
@@ -5139,7 +5234,7 @@
             <w:pPr>
               <w:ind w:left="720" w:hanging="720"/>
               <w:rPr>
-                <w:rFonts w:ascii="Times" w:hAnsi="Times" w:cs="Times New Roman"/>
+                <w:rFonts w:ascii="Effra" w:hAnsi="Effra" w:cs="Arial"/>
                 <w:sz w:val="20"/>
                 <w:szCs w:val="20"/>
               </w:rPr>
@@ -5150,14 +5245,14 @@
                 <w:sz w:val="20"/>
                 <w:szCs w:val="20"/>
               </w:rPr>
-              <w:t>How to be the World’s Laziest Programmer</w:t>
+              <w:t>Sending Secret Messages Using Simple Ciphers</w:t>
             </w:r>
           </w:p>
         </w:tc>
         <w:tc>
           <w:tcPr>
             <w:tcW w:w="2970" w:type="dxa"/>
-            <w:gridSpan w:val="5"/>
+            <w:gridSpan w:val="6"/>
           </w:tcPr>
           <w:p>
             <w:pPr>
@@ -5176,24 +5271,33 @@
                 <w:sz w:val="20"/>
                 <w:szCs w:val="20"/>
               </w:rPr>
-              <w:t>Geoffrey Gilmore</w:t>
-            </w:r>
-            <w:r>
-              <w:rPr>
-                <w:rFonts w:ascii="Effra Light" w:hAnsi="Effra Light" w:cs="Times New Roman"/>
-                <w:sz w:val="20"/>
-                <w:szCs w:val="20"/>
-              </w:rPr>
-              <w:t xml:space="preserve">    </w:t>
-            </w:r>
-            <w:r>
-              <w:rPr>
-                <w:rFonts w:ascii="Effra Light" w:hAnsi="Effra Light" w:cs="Times New Roman"/>
-                <w:color w:val="A6A6A6" w:themeColor="background1" w:themeShade="A6"/>
-                <w:sz w:val="20"/>
-                <w:szCs w:val="20"/>
-              </w:rPr>
-              <w:t>10</w:t>
+              <w:t>Karleigh Moore</w:t>
+            </w:r>
+            <w:r>
+              <w:rPr>
+                <w:rFonts w:ascii="Effra Light" w:hAnsi="Effra Light" w:cs="Times New Roman"/>
+                <w:sz w:val="20"/>
+                <w:szCs w:val="20"/>
+              </w:rPr>
+              <w:t xml:space="preserve">   </w:t>
+            </w:r>
+            <w:r>
+              <w:rPr>
+                <w:rFonts w:ascii="Effra Light" w:hAnsi="Effra Light" w:cs="Times New Roman"/>
+                <w:color w:val="A6A6A6" w:themeColor="background1" w:themeShade="A6"/>
+                <w:sz w:val="20"/>
+                <w:szCs w:val="20"/>
+              </w:rPr>
+              <w:t>1</w:t>
+            </w:r>
+            <w:r>
+              <w:rPr>
+                <w:rFonts w:ascii="Effra Light" w:hAnsi="Effra Light" w:cs="Times New Roman"/>
+                <w:color w:val="A6A6A6" w:themeColor="background1" w:themeShade="A6"/>
+                <w:sz w:val="20"/>
+                <w:szCs w:val="20"/>
+              </w:rPr>
+              <w:t>0</w:t>
             </w:r>
             <w:r>
               <w:rPr>
@@ -5225,7 +5329,7 @@
             <w:pPr>
               <w:ind w:left="720" w:hanging="720"/>
               <w:rPr>
-                <w:rFonts w:ascii="Effra" w:hAnsi="Effra" w:cs="Arial"/>
+                <w:rFonts w:ascii="Times" w:hAnsi="Times" w:cs="Times New Roman"/>
                 <w:sz w:val="20"/>
                 <w:szCs w:val="20"/>
               </w:rPr>
@@ -5236,109 +5340,14 @@
                 <w:sz w:val="20"/>
                 <w:szCs w:val="20"/>
               </w:rPr>
-              <w:t>Sending Secret Messages Using Simple Ciphers</w:t>
+              <w:t>Putting Everything in Order – How Computers Sort Things</w:t>
             </w:r>
           </w:p>
         </w:tc>
         <w:tc>
           <w:tcPr>
             <w:tcW w:w="2970" w:type="dxa"/>
-            <w:gridSpan w:val="5"/>
-          </w:tcPr>
-          <w:p>
-            <w:pPr>
-              <w:ind w:left="720" w:hanging="720"/>
-              <w:jc w:val="right"/>
-              <w:rPr>
-                <w:rFonts w:ascii="Effra Light" w:hAnsi="Effra Light" w:cs="Times New Roman"/>
-                <w:color w:val="A6A6A6" w:themeColor="background1" w:themeShade="A6"/>
-                <w:sz w:val="20"/>
-                <w:szCs w:val="20"/>
-              </w:rPr>
-            </w:pPr>
-            <w:r>
-              <w:rPr>
-                <w:rFonts w:ascii="Effra Light" w:hAnsi="Effra Light" w:cs="Times New Roman"/>
-                <w:sz w:val="20"/>
-                <w:szCs w:val="20"/>
-              </w:rPr>
-              <w:t>Karleigh Moore</w:t>
-            </w:r>
-            <w:r>
-              <w:rPr>
-                <w:rFonts w:ascii="Effra Light" w:hAnsi="Effra Light" w:cs="Times New Roman"/>
-                <w:sz w:val="20"/>
-                <w:szCs w:val="20"/>
-              </w:rPr>
-              <w:t xml:space="preserve">   </w:t>
-            </w:r>
-            <w:r>
-              <w:rPr>
-                <w:rFonts w:ascii="Effra Light" w:hAnsi="Effra Light" w:cs="Times New Roman"/>
-                <w:color w:val="A6A6A6" w:themeColor="background1" w:themeShade="A6"/>
-                <w:sz w:val="20"/>
-                <w:szCs w:val="20"/>
-              </w:rPr>
-              <w:t>1</w:t>
-            </w:r>
-            <w:r>
-              <w:rPr>
-                <w:rFonts w:ascii="Effra Light" w:hAnsi="Effra Light" w:cs="Times New Roman"/>
-                <w:color w:val="A6A6A6" w:themeColor="background1" w:themeShade="A6"/>
-                <w:sz w:val="20"/>
-                <w:szCs w:val="20"/>
-              </w:rPr>
-              <w:t>0</w:t>
-            </w:r>
-            <w:r>
-              <w:rPr>
-                <w:rFonts w:ascii="Effra Light" w:hAnsi="Effra Light" w:cs="Times New Roman"/>
-                <w:sz w:val="20"/>
-                <w:szCs w:val="20"/>
-              </w:rPr>
-              <w:t xml:space="preserve">   </w:t>
-            </w:r>
-            <w:r>
-              <w:rPr>
-                <w:rFonts w:ascii="Effra Light" w:hAnsi="Effra Light" w:cs="Times New Roman"/>
-                <w:color w:val="FFFFFF" w:themeColor="background1"/>
-                <w:sz w:val="20"/>
-                <w:szCs w:val="20"/>
-              </w:rPr>
-              <w:t>*</w:t>
-            </w:r>
-          </w:p>
-        </w:tc>
-      </w:tr>
-      <w:tr>
-        <w:tc>
-          <w:tcPr>
-            <w:tcW w:w="5868" w:type="dxa"/>
-            <w:gridSpan w:val="5"/>
-          </w:tcPr>
-          <w:p>
-            <w:pPr>
-              <w:ind w:left="720" w:hanging="720"/>
-              <w:rPr>
-                <w:rFonts w:ascii="Times" w:hAnsi="Times" w:cs="Times New Roman"/>
-                <w:sz w:val="20"/>
-                <w:szCs w:val="20"/>
-              </w:rPr>
-            </w:pPr>
-            <w:r>
-              <w:rPr>
-                <w:rFonts w:ascii="Arial" w:hAnsi="Arial" w:cs="Arial"/>
-                <w:sz w:val="20"/>
-                <w:szCs w:val="20"/>
-              </w:rPr>
-              <w:t>Putting Everything in Order – How Computers Sort Things</w:t>
-            </w:r>
-          </w:p>
-        </w:tc>
-        <w:tc>
-          <w:tcPr>
-            <w:tcW w:w="2970" w:type="dxa"/>
-            <w:gridSpan w:val="5"/>
+            <w:gridSpan w:val="6"/>
           </w:tcPr>
           <w:p>
             <w:pPr>
@@ -5429,14 +5438,14 @@
                 <w:sz w:val="20"/>
                 <w:szCs w:val="20"/>
               </w:rPr>
-              <w:t>Did you mean… Levenshtein Automata?</w:t>
+              <w:t>Spelling Correction with Levenshtein Automata</w:t>
             </w:r>
           </w:p>
         </w:tc>
         <w:tc>
           <w:tcPr>
             <w:tcW w:w="2970" w:type="dxa"/>
-            <w:gridSpan w:val="5"/>
+            <w:gridSpan w:val="6"/>
           </w:tcPr>
           <w:p>
             <w:pPr>
@@ -5516,7 +5525,7 @@
         <w:tc>
           <w:tcPr>
             <w:tcW w:w="6588" w:type="dxa"/>
-            <w:gridSpan w:val="8"/>
+            <w:gridSpan w:val="9"/>
           </w:tcPr>
           <w:p>
             <w:pPr>
@@ -5616,6 +5625,8 @@
             </w:pPr>
           </w:p>
         </w:tc>
+        <w:bookmarkStart w:id="0" w:name="_GoBack"/>
+        <w:bookmarkEnd w:id="0"/>
       </w:tr>
       <w:tr>
         <w:tc>
@@ -5646,7 +5657,7 @@
         <w:tc>
           <w:tcPr>
             <w:tcW w:w="3510" w:type="dxa"/>
-            <w:gridSpan w:val="7"/>
+            <w:gridSpan w:val="8"/>
           </w:tcPr>
           <w:p>
             <w:pPr>
@@ -5705,7 +5716,7 @@
         <w:tc>
           <w:tcPr>
             <w:tcW w:w="3510" w:type="dxa"/>
-            <w:gridSpan w:val="7"/>
+            <w:gridSpan w:val="8"/>
           </w:tcPr>
           <w:p>
             <w:pPr>
@@ -5783,7 +5794,7 @@
         <w:tc>
           <w:tcPr>
             <w:tcW w:w="6588" w:type="dxa"/>
-            <w:gridSpan w:val="8"/>
+            <w:gridSpan w:val="9"/>
           </w:tcPr>
           <w:p>
             <w:pPr>
@@ -5902,7 +5913,7 @@
         <w:tc>
           <w:tcPr>
             <w:tcW w:w="3510" w:type="dxa"/>
-            <w:gridSpan w:val="7"/>
+            <w:gridSpan w:val="8"/>
           </w:tcPr>
           <w:p>
             <w:pPr>
@@ -5973,7 +5984,7 @@
         <w:tc>
           <w:tcPr>
             <w:tcW w:w="6678" w:type="dxa"/>
-            <w:gridSpan w:val="9"/>
+            <w:gridSpan w:val="10"/>
           </w:tcPr>
           <w:p>
             <w:pPr>
@@ -6057,7 +6068,7 @@
         <w:tc>
           <w:tcPr>
             <w:tcW w:w="6408" w:type="dxa"/>
-            <w:gridSpan w:val="7"/>
+            <w:gridSpan w:val="8"/>
           </w:tcPr>
           <w:p>
             <w:pPr>
@@ -6199,7 +6210,7 @@
         <w:tc>
           <w:tcPr>
             <w:tcW w:w="4140" w:type="dxa"/>
-            <w:gridSpan w:val="9"/>
+            <w:gridSpan w:val="10"/>
           </w:tcPr>
           <w:p>
             <w:pPr>
@@ -6258,7 +6269,7 @@
         <w:tc>
           <w:tcPr>
             <w:tcW w:w="3510" w:type="dxa"/>
-            <w:gridSpan w:val="7"/>
+            <w:gridSpan w:val="8"/>
           </w:tcPr>
           <w:p>
             <w:pPr>
@@ -6343,7 +6354,7 @@
         <w:tc>
           <w:tcPr>
             <w:tcW w:w="3510" w:type="dxa"/>
-            <w:gridSpan w:val="7"/>
+            <w:gridSpan w:val="8"/>
           </w:tcPr>
           <w:p>
             <w:pPr>
@@ -6437,7 +6448,7 @@
         <w:tc>
           <w:tcPr>
             <w:tcW w:w="3510" w:type="dxa"/>
-            <w:gridSpan w:val="7"/>
+            <w:gridSpan w:val="8"/>
           </w:tcPr>
           <w:p>
             <w:pPr>
@@ -6531,7 +6542,7 @@
         <w:tc>
           <w:tcPr>
             <w:tcW w:w="3510" w:type="dxa"/>
-            <w:gridSpan w:val="7"/>
+            <w:gridSpan w:val="8"/>
           </w:tcPr>
           <w:p>
             <w:pPr>
@@ -6592,7 +6603,7 @@
         <w:tc>
           <w:tcPr>
             <w:tcW w:w="6318" w:type="dxa"/>
-            <w:gridSpan w:val="6"/>
+            <w:gridSpan w:val="7"/>
           </w:tcPr>
           <w:p>
             <w:pPr>
@@ -6677,7 +6688,7 @@
         <w:tc>
           <w:tcPr>
             <w:tcW w:w="6318" w:type="dxa"/>
-            <w:gridSpan w:val="6"/>
+            <w:gridSpan w:val="7"/>
           </w:tcPr>
           <w:p>
             <w:pPr>
@@ -6760,7 +6771,7 @@
         <w:tc>
           <w:tcPr>
             <w:tcW w:w="3150" w:type="dxa"/>
-            <w:gridSpan w:val="6"/>
+            <w:gridSpan w:val="7"/>
           </w:tcPr>
           <w:p>
             <w:pPr>
@@ -6796,7 +6807,7 @@
         <w:tc>
           <w:tcPr>
             <w:tcW w:w="6318" w:type="dxa"/>
-            <w:gridSpan w:val="6"/>
+            <w:gridSpan w:val="7"/>
           </w:tcPr>
           <w:p>
             <w:pPr>
@@ -6882,7 +6893,7 @@
         <w:tc>
           <w:tcPr>
             <w:tcW w:w="6318" w:type="dxa"/>
-            <w:gridSpan w:val="6"/>
+            <w:gridSpan w:val="7"/>
           </w:tcPr>
           <w:p>
             <w:pPr>
@@ -6970,7 +6981,7 @@
         <w:tc>
           <w:tcPr>
             <w:tcW w:w="6318" w:type="dxa"/>
-            <w:gridSpan w:val="6"/>
+            <w:gridSpan w:val="7"/>
           </w:tcPr>
           <w:p>
             <w:pPr>
@@ -7315,7 +7326,7 @@
         <w:tc>
           <w:tcPr>
             <w:tcW w:w="6318" w:type="dxa"/>
-            <w:gridSpan w:val="6"/>
+            <w:gridSpan w:val="7"/>
           </w:tcPr>
           <w:p>
             <w:pPr>
@@ -20110,8 +20121,6 @@
               </w:rPr>
               <w:t>Analyzing Social Networks Through Centrality Measures</w:t>
             </w:r>
-            <w:bookmarkStart w:id="0" w:name="_GoBack"/>
-            <w:bookmarkEnd w:id="0"/>
           </w:p>
         </w:tc>
         <w:tc>
@@ -20284,7 +20293,7 @@
                 <w:szCs w:val="20"/>
                 <w:shd w:val="clear" w:color="auto" w:fill="FFFFFF"/>
               </w:rPr>
-              <w:t>(no title)</w:t>
+              <w:t>Command Line Pipes</w:t>
             </w:r>
           </w:p>
         </w:tc>
@@ -24563,7 +24572,7 @@
         <w:sz w:val="28"/>
         <w:szCs w:val="28"/>
       </w:rPr>
-      <w:t>6</w:t>
+      <w:t>1</w:t>
     </w:r>
     <w:r>
       <w:rPr>
@@ -25599,7 +25608,7 @@
 </file>
 
 <file path=customXml/itemProps1.xml><?xml version="1.0" encoding="utf-8"?>
-<ds:datastoreItem xmlns:ds="http://schemas.openxmlformats.org/officeDocument/2006/customXml" ds:itemID="{E2F6FE36-0730-6C44-B0EE-E2ECEA6071A7}">
+<ds:datastoreItem xmlns:ds="http://schemas.openxmlformats.org/officeDocument/2006/customXml" ds:itemID="{B487E198-9084-C24B-91BD-8BE11596161F}">
   <ds:schemaRefs>
     <ds:schemaRef ds:uri="http://schemas.openxmlformats.org/officeDocument/2006/bibliography"/>
   </ds:schemaRefs>

</xml_diff>